<commit_message>
Update of 1st email
</commit_message>
<xml_diff>
--- a/First email.docx
+++ b/First email.docx
@@ -43,21 +43,7 @@
         <w:rPr>
           <w:lang w:val="en-US"/>
         </w:rPr>
-        <w:t xml:space="preserve"> long. We’re </w:t>
-      </w:r>
-      <w:proofErr w:type="spellStart"/>
-      <w:r>
-        <w:rPr>
-          <w:lang w:val="en-US"/>
-        </w:rPr>
-        <w:t>gonna</w:t>
-      </w:r>
-      <w:proofErr w:type="spellEnd"/>
-      <w:r>
-        <w:rPr>
-          <w:lang w:val="en-US"/>
-        </w:rPr>
-        <w:t xml:space="preserve"> be real pain the ass during a few days, and that’s because we’ve all been asked to do</w:t>
+        <w:t xml:space="preserve"> long. We’re gonna be real pain the ass during a few days, and that’s because we’ve all been asked to do</w:t>
       </w:r>
       <w:r>
         <w:rPr>
@@ -107,67 +93,532 @@
         <w:rPr>
           <w:lang w:val="en-US"/>
         </w:rPr>
-        <w:t>The key thing will be communication: you will NEED to interact with the other team. You can do so directly or, preferably, come through us.</w:t>
-      </w:r>
-    </w:p>
-    <w:p>
-      <w:pPr>
-        <w:rPr>
-          <w:lang w:val="en-US"/>
-        </w:rPr>
-      </w:pPr>
-      <w:r>
-        <w:rPr>
-          <w:lang w:val="en-US"/>
-        </w:rPr>
-        <w:t>We will also try to “coordinate” the teams by “assigning” tasks and deadline and we will NEED you to give us feedbacks: if you’re behind</w:t>
+        <w:t>The key thing will be communication: you will NEED to interact with the other team</w:t>
+      </w:r>
+      <w:r>
+        <w:rPr>
+          <w:lang w:val="en-US"/>
+        </w:rPr>
+        <w:t>s</w:t>
+      </w:r>
+      <w:r>
+        <w:rPr>
+          <w:lang w:val="en-US"/>
+        </w:rPr>
+        <w:t>. You can do so directly or, preferably, come through us.</w:t>
+      </w:r>
+    </w:p>
+    <w:p>
+      <w:pPr>
+        <w:rPr>
+          <w:lang w:val="en-US"/>
+        </w:rPr>
+      </w:pPr>
+      <w:r>
+        <w:rPr>
+          <w:lang w:val="en-US"/>
+        </w:rPr>
+        <w:t>W</w:t>
+      </w:r>
+      <w:r>
+        <w:rPr>
+          <w:lang w:val="en-US"/>
+        </w:rPr>
+        <w:t xml:space="preserve">e will also try to coordinate </w:t>
+      </w:r>
+      <w:r>
+        <w:rPr>
+          <w:lang w:val="en-US"/>
+        </w:rPr>
+        <w:t>the teams by “assigning” tasks and deadline and we will NEED you to give us feedbacks: if you’re behind</w:t>
       </w:r>
       <w:r>
         <w:rPr>
           <w:lang w:val="en-US"/>
         </w:rPr>
         <w:t xml:space="preserve"> </w:t>
+      </w:r>
+      <w:r>
+        <w:rPr>
+          <w:lang w:val="en-US"/>
+        </w:rPr>
+        <w:t>schedule, we’ll need to know, if you completed a task, we’ll definitely want to know, and if you’re stuck at some point, please</w:t>
+      </w:r>
+      <w:r>
+        <w:rPr>
+          <w:lang w:val="en-US"/>
+        </w:rPr>
+        <w:t xml:space="preserve"> tell us as soon as possible so that we can either help us or reallocate the tasks in order to not lose time.</w:t>
+      </w:r>
+    </w:p>
+    <w:p>
+      <w:pPr>
+        <w:rPr>
+          <w:lang w:val="en-US"/>
+        </w:rPr>
+      </w:pPr>
+      <w:r>
+        <w:rPr>
+          <w:lang w:val="en-US"/>
+        </w:rPr>
+        <w:t>As Zoltan said, we’re not your bosses, but we’re coordinators. So we need you to be crystal clear with us as we’re not here to be jerks, but just to try and make everything work smoother for everybody.</w:t>
+      </w:r>
+      <w:r>
+        <w:rPr>
+          <w:lang w:val="en-US"/>
+        </w:rPr>
+        <w:t xml:space="preserve"> In the same order of idea, please don’t hesitate to be direct with us if you’ve got something to say (it should probably stand for every teams).</w:t>
+      </w:r>
+    </w:p>
+    <w:p>
+      <w:pPr>
+        <w:rPr>
+          <w:lang w:val="en-US"/>
+        </w:rPr>
+      </w:pPr>
+      <w:r>
+        <w:rPr>
+          <w:lang w:val="en-US"/>
+        </w:rPr>
+        <w:t xml:space="preserve">We’ll send you more detailed information team by team </w:t>
+      </w:r>
+      <w:r>
+        <w:rPr>
+          <w:lang w:val="en-US"/>
+        </w:rPr>
+        <w:t>real soon</w:t>
+      </w:r>
+      <w:r>
+        <w:rPr>
+          <w:lang w:val="en-US"/>
+        </w:rPr>
+        <w:t>, but in the meantime it probably wouldn‘t hurt to download  the PIC16F690 datasheet as it will be our Bible in the coming days…</w:t>
+      </w:r>
+    </w:p>
+    <w:p>
+      <w:pPr>
+        <w:rPr>
+          <w:lang w:val="en-US"/>
+        </w:rPr>
+      </w:pPr>
+      <w:r>
+        <w:rPr>
+          <w:lang w:val="en-US"/>
+        </w:rPr>
+        <w:t>Now, just so that everyone is on the same page:</w:t>
+      </w:r>
+    </w:p>
+    <w:p>
+      <w:pPr>
+        <w:pStyle w:val="Paragraphedeliste"/>
+        <w:numPr>
+          <w:ilvl w:val="0"/>
+          <w:numId w:val="1"/>
+        </w:numPr>
+        <w:rPr>
+          <w:lang w:val="en-US"/>
+        </w:rPr>
+      </w:pPr>
+      <w:r>
+        <w:rPr>
+          <w:lang w:val="en-US"/>
+        </w:rPr>
+        <w:t>Team Hardware</w:t>
+      </w:r>
+    </w:p>
+    <w:p>
+      <w:pPr>
+        <w:pStyle w:val="Paragraphedeliste"/>
+      </w:pPr>
+      <w:r>
+        <w:t>Alizée, Etienne, Henri,</w:t>
+      </w:r>
+      <w:r>
+        <w:t xml:space="preserve"> Nicolas L.</w:t>
+      </w:r>
+    </w:p>
+    <w:p>
+      <w:pPr>
+        <w:pStyle w:val="Paragraphedeliste"/>
+        <w:numPr>
+          <w:ilvl w:val="0"/>
+          <w:numId w:val="1"/>
+        </w:numPr>
+        <w:rPr>
+          <w:lang w:val="en-US"/>
+        </w:rPr>
+      </w:pPr>
+      <w:r>
+        <w:rPr>
+          <w:lang w:val="en-US"/>
+        </w:rPr>
+        <w:t>Team A/D conversion + automatic triggering</w:t>
+      </w:r>
+    </w:p>
+    <w:p>
+      <w:pPr>
+        <w:pStyle w:val="Paragraphedeliste"/>
+        <w:rPr>
+          <w:lang w:val="en-US"/>
+        </w:rPr>
+      </w:pPr>
+      <w:r>
+        <w:rPr>
+          <w:lang w:val="en-US"/>
+        </w:rPr>
+        <w:t>Camille, Alan, Vincent, Pierre, Ronan</w:t>
+      </w:r>
+    </w:p>
+    <w:p>
+      <w:pPr>
+        <w:pStyle w:val="Paragraphedeliste"/>
+        <w:rPr>
+          <w:lang w:val="en-US"/>
+        </w:rPr>
+      </w:pPr>
+      <w:r>
+        <w:rPr>
+          <w:lang w:val="en-US"/>
+        </w:rPr>
+        <w:t>In charge of « reading » data from</w:t>
+      </w:r>
+      <w:r>
+        <w:rPr>
+          <w:lang w:val="en-US"/>
+        </w:rPr>
+        <w:t xml:space="preserve"> the accelerometer (which gives us three analog values): we’ll have to get that value in digital (probably 2x3 bytes) to store it.</w:t>
+      </w:r>
+    </w:p>
+    <w:p>
+      <w:pPr>
+        <w:pStyle w:val="Paragraphedeliste"/>
+        <w:rPr>
+          <w:lang w:val="en-US"/>
+        </w:rPr>
+      </w:pPr>
+      <w:r>
+        <w:rPr>
+          <w:lang w:val="en-US"/>
+        </w:rPr>
+        <w:t>Also in charge of finding a way to start the recording sequence as soon as we read a strong vertical acceleration.</w:t>
+      </w:r>
+    </w:p>
+    <w:p>
+      <w:pPr>
+        <w:pStyle w:val="Paragraphedeliste"/>
+        <w:numPr>
+          <w:ilvl w:val="0"/>
+          <w:numId w:val="1"/>
+        </w:numPr>
+        <w:rPr>
+          <w:lang w:val="en-US"/>
+        </w:rPr>
+      </w:pPr>
+      <w:r>
+        <w:rPr>
+          <w:lang w:val="en-US"/>
+        </w:rPr>
+        <w:t>Team Data Management</w:t>
+      </w:r>
+    </w:p>
+    <w:p>
+      <w:pPr>
+        <w:pStyle w:val="Paragraphedeliste"/>
+        <w:rPr>
+          <w:lang w:val="en-US"/>
+        </w:rPr>
+      </w:pPr>
+      <w:r>
+        <w:rPr>
+          <w:lang w:val="en-US"/>
+        </w:rPr>
+        <w:t>Aurelia, Marie, Lisa</w:t>
+      </w:r>
+    </w:p>
+    <w:p>
+      <w:pPr>
+        <w:pStyle w:val="Paragraphedeliste"/>
+        <w:rPr>
+          <w:lang w:val="en-US"/>
+        </w:rPr>
+      </w:pPr>
+      <w:r>
+        <w:rPr>
+          <w:lang w:val="en-US"/>
+        </w:rPr>
+        <w:t>In charge of finding a way to “organize” the data we’ll store. In fact, we will only store zeros and one. We have to find a way to organize those so that we can retrieve them in the right order and sequence.</w:t>
+      </w:r>
+    </w:p>
+    <w:p>
+      <w:pPr>
+        <w:pStyle w:val="Paragraphedeliste"/>
+        <w:numPr>
+          <w:ilvl w:val="0"/>
+          <w:numId w:val="1"/>
+        </w:numPr>
+        <w:rPr>
+          <w:lang w:val="en-US"/>
+        </w:rPr>
+      </w:pPr>
+      <w:r>
+        <w:rPr>
+          <w:lang w:val="en-US"/>
+        </w:rPr>
+        <w:t>Team</w:t>
+      </w:r>
+      <w:r>
+        <w:rPr>
+          <w:lang w:val="en-US"/>
+        </w:rPr>
+        <w:t xml:space="preserve"> Data Processing</w:t>
+      </w:r>
+    </w:p>
+    <w:p>
+      <w:pPr>
+        <w:pStyle w:val="Paragraphedeliste"/>
+        <w:rPr>
+          <w:lang w:val="en-US"/>
+        </w:rPr>
+      </w:pPr>
+      <w:r>
+        <w:rPr>
+          <w:lang w:val="en-US"/>
+        </w:rPr>
+        <w:t>Akshay, Janar</w:t>
+      </w:r>
+    </w:p>
+    <w:p>
+      <w:pPr>
+        <w:pStyle w:val="Paragraphedeliste"/>
+        <w:rPr>
+          <w:lang w:val="en-US"/>
+        </w:rPr>
+      </w:pPr>
+      <w:r>
+        <w:rPr>
+          <w:lang w:val="en-US"/>
+        </w:rPr>
+        <w:t>In charge of converting the binary data to m/s^2 then integrate it to get velocity and position</w:t>
+      </w:r>
+    </w:p>
+    <w:p>
+      <w:pPr>
+        <w:pStyle w:val="Paragraphedeliste"/>
+        <w:numPr>
+          <w:ilvl w:val="0"/>
+          <w:numId w:val="1"/>
+        </w:numPr>
+        <w:rPr>
+          <w:lang w:val="en-US"/>
+        </w:rPr>
+      </w:pPr>
+      <w:r>
+        <w:rPr>
+          <w:lang w:val="en-US"/>
+        </w:rPr>
+        <w:t>Team</w:t>
+      </w:r>
+      <w:r>
+        <w:rPr>
+          <w:lang w:val="en-US"/>
+        </w:rPr>
+        <w:t xml:space="preserve"> Data Recovery :</w:t>
+      </w:r>
+    </w:p>
+    <w:p>
+      <w:pPr>
+        <w:pStyle w:val="Paragraphedeliste"/>
+        <w:rPr>
+          <w:lang w:val="en-US"/>
+        </w:rPr>
+      </w:pPr>
+      <w:r>
+        <w:rPr>
+          <w:lang w:val="en-US"/>
+        </w:rPr>
+        <w:t>Baptiste, Nicolas D, Tarek</w:t>
+      </w:r>
+    </w:p>
+    <w:p>
+      <w:pPr>
+        <w:pStyle w:val="Paragraphedeliste"/>
+        <w:rPr>
+          <w:lang w:val="en-US"/>
+        </w:rPr>
+      </w:pPr>
+      <w:r>
+        <w:rPr>
+          <w:lang w:val="en-US"/>
+        </w:rPr>
+        <w:t>In charge of finding a way to download data from the eeprom to a computer through the PIC</w:t>
+      </w:r>
+    </w:p>
+    <w:p>
+      <w:pPr>
+        <w:pStyle w:val="Paragraphedeliste"/>
+        <w:numPr>
+          <w:ilvl w:val="0"/>
+          <w:numId w:val="1"/>
+        </w:numPr>
+        <w:rPr>
+          <w:lang w:val="en-US"/>
+        </w:rPr>
+      </w:pPr>
+      <w:r>
+        <w:rPr>
+          <w:lang w:val="en-US"/>
+        </w:rPr>
+        <w:t>Team Data Storage :</w:t>
+      </w:r>
+    </w:p>
+    <w:p>
+      <w:pPr>
+        <w:pStyle w:val="Paragraphedeliste"/>
+        <w:rPr>
+          <w:lang w:val="en-US"/>
+        </w:rPr>
+      </w:pPr>
+      <w:r>
+        <w:rPr>
+          <w:lang w:val="en-US"/>
+        </w:rPr>
+        <w:t>Arnaud, Hugo, Maxime</w:t>
+      </w:r>
+    </w:p>
+    <w:p>
+      <w:pPr>
+        <w:pStyle w:val="Paragraphedeliste"/>
+        <w:rPr>
+          <w:lang w:val="en-US"/>
+        </w:rPr>
+      </w:pPr>
+      <w:r>
+        <w:rPr>
+          <w:lang w:val="en-US"/>
+        </w:rPr>
+        <w:t xml:space="preserve">In charge of figuring out how to store the data provided by the </w:t>
+      </w:r>
+      <w:r>
+        <w:rPr>
+          <w:lang w:val="en-US"/>
+        </w:rPr>
+        <w:t>A/D conversion</w:t>
+      </w:r>
+      <w:r>
+        <w:rPr>
+          <w:lang w:val="en-US"/>
+        </w:rPr>
+        <w:t xml:space="preserve"> team onto the EEPROM through Serial</w:t>
+      </w:r>
+    </w:p>
+    <w:p>
+      <w:pPr>
+        <w:pStyle w:val="Paragraphedeliste"/>
+        <w:numPr>
+          <w:ilvl w:val="0"/>
+          <w:numId w:val="1"/>
+        </w:numPr>
+        <w:rPr>
+          <w:lang w:val="en-US"/>
+        </w:rPr>
+      </w:pPr>
+      <w:r>
+        <w:rPr>
+          <w:lang w:val="en-US"/>
+        </w:rPr>
+        <w:lastRenderedPageBreak/>
+        <w:t>Team Project Management :</w:t>
+      </w:r>
+    </w:p>
+    <w:p>
+      <w:pPr>
+        <w:pStyle w:val="Paragraphedeliste"/>
+        <w:rPr>
+          <w:lang w:val="en-US"/>
+        </w:rPr>
+      </w:pPr>
+      <w:r>
+        <w:rPr>
+          <w:lang w:val="en-US"/>
+        </w:rPr>
+        <w:t>Adrien, Gregory, Guillaume</w:t>
+      </w:r>
+    </w:p>
+    <w:p>
+      <w:pPr>
+        <w:pStyle w:val="Paragraphedeliste"/>
+        <w:rPr>
+          <w:lang w:val="en-US"/>
+        </w:rPr>
+      </w:pPr>
+      <w:r>
+        <w:rPr>
+          <w:lang w:val="en-US"/>
+        </w:rPr>
+        <w:t>Coordinating the other teams and making sure that every individual solution is compatible with the others. Also here to help.</w:t>
+      </w:r>
+    </w:p>
+    <w:p>
+      <w:pPr>
+        <w:rPr>
+          <w:lang w:val="en-US"/>
+        </w:rPr>
+      </w:pPr>
+      <w:r>
+        <w:rPr>
+          <w:lang w:val="en-US"/>
+        </w:rPr>
+        <w:t>Please contact us immediately if you’re not perfectly sure of what your task is.</w:t>
+      </w:r>
+    </w:p>
+    <w:p>
+      <w:pPr>
+        <w:rPr>
+          <w:lang w:val="en-US"/>
+        </w:rPr>
+      </w:pPr>
+      <w:r>
+        <w:rPr>
+          <w:lang w:val="en-US"/>
+        </w:rPr>
+        <w:t>We’re at your disposition for any question,</w:t>
+      </w:r>
+    </w:p>
+    <w:p>
+      <w:pPr>
+        <w:rPr>
+          <w:lang w:val="en-US"/>
+        </w:rPr>
+      </w:pPr>
+      <w:r>
+        <w:rPr>
+          <w:lang w:val="en-US"/>
+        </w:rPr>
+        <w:t>Thanks,</w:t>
+      </w:r>
+    </w:p>
+    <w:p>
+      <w:pPr>
+        <w:rPr>
+          <w:lang w:val="en-US"/>
+        </w:rPr>
+      </w:pPr>
+      <w:r>
+        <w:rPr>
+          <w:lang w:val="en-US"/>
+        </w:rPr>
+        <w:t>Adrien, Gregory and Guillaume</w:t>
       </w:r>
       <w:bookmarkStart w:id="0" w:name="_GoBack"/>
       <w:bookmarkEnd w:id="0"/>
-      <w:r>
-        <w:rPr>
-          <w:lang w:val="en-US"/>
-        </w:rPr>
-        <w:t>schedule, we’ll need to know, if you completed a task, we’ll definitely want to know, and if you’re stuck at some point, please</w:t>
-      </w:r>
-      <w:r>
-        <w:rPr>
-          <w:lang w:val="en-US"/>
-        </w:rPr>
-        <w:t xml:space="preserve"> tell us as soon as possible so that we can either help us or reallocate the tasks in order to not lose time.</w:t>
-      </w:r>
-    </w:p>
-    <w:p>
-      <w:pPr>
-        <w:rPr>
-          <w:lang w:val="en-US"/>
-        </w:rPr>
-      </w:pPr>
-      <w:r>
-        <w:rPr>
-          <w:lang w:val="en-US"/>
-        </w:rPr>
-        <w:t>As Zoltan said, we’re not your bosses, but we’re coordinators. So we need you to be crystal clear with us as we’re not here to be jerks, but just to try and make everything work smoother for everybody.</w:t>
-      </w:r>
-    </w:p>
-    <w:p>
-      <w:pPr>
-        <w:rPr>
-          <w:lang w:val="en-US"/>
-        </w:rPr>
-      </w:pPr>
-      <w:r>
-        <w:rPr>
-          <w:lang w:val="en-US"/>
-        </w:rPr>
-        <w:t>We’ll send you more detailed information team by team in a few minutes, but in the meantime it probably wouldn‘t hurt to download  the PIC16F690 datasheet as it will be our Bible in the coming days…</w:t>
-      </w:r>
+    </w:p>
+    <w:p>
+      <w:pPr>
+        <w:pStyle w:val="Paragraphedeliste"/>
+        <w:rPr>
+          <w:lang w:val="en-US"/>
+        </w:rPr>
+      </w:pPr>
     </w:p>
     <w:sectPr>
       <w:pgSz w:w="11906" w:h="16838"/>
@@ -177,6 +628,126 @@
     </w:sectPr>
   </w:body>
 </w:document>
+</file>
+
+<file path=word/numbering.xml><?xml version="1.0" encoding="utf-8"?>
+<w:numbering xmlns:wpc="http://schemas.microsoft.com/office/word/2010/wordprocessingCanvas" xmlns:mc="http://schemas.openxmlformats.org/markup-compatibility/2006" xmlns:o="urn:schemas-microsoft-com:office:office" xmlns:r="http://schemas.openxmlformats.org/officeDocument/2006/relationships" xmlns:m="http://schemas.openxmlformats.org/officeDocument/2006/math" xmlns:v="urn:schemas-microsoft-com:vml" xmlns:wp14="http://schemas.microsoft.com/office/word/2010/wordprocessingDrawing" xmlns:wp="http://schemas.openxmlformats.org/drawingml/2006/wordprocessingDrawing" xmlns:w10="urn:schemas-microsoft-com:office:word" xmlns:w="http://schemas.openxmlformats.org/wordprocessingml/2006/main" xmlns:w14="http://schemas.microsoft.com/office/word/2010/wordml" xmlns:w15="http://schemas.microsoft.com/office/word/2012/wordml" xmlns:wpg="http://schemas.microsoft.com/office/word/2010/wordprocessingGroup" xmlns:wpi="http://schemas.microsoft.com/office/word/2010/wordprocessingInk" xmlns:wne="http://schemas.microsoft.com/office/word/2006/wordml" xmlns:wps="http://schemas.microsoft.com/office/word/2010/wordprocessingShape" mc:Ignorable="w14 w15 wp14">
+  <w:abstractNum w:abstractNumId="0" w15:restartNumberingAfterBreak="0">
+    <w:nsid w:val="575D662B"/>
+    <w:multiLevelType w:val="hybridMultilevel"/>
+    <w:tmpl w:val="D186B3F2"/>
+    <w:lvl w:ilvl="0" w:tplc="2AB82370">
+      <w:numFmt w:val="bullet"/>
+      <w:lvlText w:val="-"/>
+      <w:lvlJc w:val="left"/>
+      <w:pPr>
+        <w:ind w:left="720" w:hanging="360"/>
+      </w:pPr>
+      <w:rPr>
+        <w:rFonts w:ascii="Calibri" w:eastAsiaTheme="minorHAnsi" w:hAnsi="Calibri" w:cstheme="minorBidi" w:hint="default"/>
+      </w:rPr>
+    </w:lvl>
+    <w:lvl w:ilvl="1" w:tplc="040C0003" w:tentative="1">
+      <w:start w:val="1"/>
+      <w:numFmt w:val="bullet"/>
+      <w:lvlText w:val="o"/>
+      <w:lvlJc w:val="left"/>
+      <w:pPr>
+        <w:ind w:left="1440" w:hanging="360"/>
+      </w:pPr>
+      <w:rPr>
+        <w:rFonts w:ascii="Courier New" w:hAnsi="Courier New" w:cs="Courier New" w:hint="default"/>
+      </w:rPr>
+    </w:lvl>
+    <w:lvl w:ilvl="2" w:tplc="040C0005" w:tentative="1">
+      <w:start w:val="1"/>
+      <w:numFmt w:val="bullet"/>
+      <w:lvlText w:val=""/>
+      <w:lvlJc w:val="left"/>
+      <w:pPr>
+        <w:ind w:left="2160" w:hanging="360"/>
+      </w:pPr>
+      <w:rPr>
+        <w:rFonts w:ascii="Wingdings" w:hAnsi="Wingdings" w:hint="default"/>
+      </w:rPr>
+    </w:lvl>
+    <w:lvl w:ilvl="3" w:tplc="040C0001" w:tentative="1">
+      <w:start w:val="1"/>
+      <w:numFmt w:val="bullet"/>
+      <w:lvlText w:val=""/>
+      <w:lvlJc w:val="left"/>
+      <w:pPr>
+        <w:ind w:left="2880" w:hanging="360"/>
+      </w:pPr>
+      <w:rPr>
+        <w:rFonts w:ascii="Symbol" w:hAnsi="Symbol" w:hint="default"/>
+      </w:rPr>
+    </w:lvl>
+    <w:lvl w:ilvl="4" w:tplc="040C0003" w:tentative="1">
+      <w:start w:val="1"/>
+      <w:numFmt w:val="bullet"/>
+      <w:lvlText w:val="o"/>
+      <w:lvlJc w:val="left"/>
+      <w:pPr>
+        <w:ind w:left="3600" w:hanging="360"/>
+      </w:pPr>
+      <w:rPr>
+        <w:rFonts w:ascii="Courier New" w:hAnsi="Courier New" w:cs="Courier New" w:hint="default"/>
+      </w:rPr>
+    </w:lvl>
+    <w:lvl w:ilvl="5" w:tplc="040C0005" w:tentative="1">
+      <w:start w:val="1"/>
+      <w:numFmt w:val="bullet"/>
+      <w:lvlText w:val=""/>
+      <w:lvlJc w:val="left"/>
+      <w:pPr>
+        <w:ind w:left="4320" w:hanging="360"/>
+      </w:pPr>
+      <w:rPr>
+        <w:rFonts w:ascii="Wingdings" w:hAnsi="Wingdings" w:hint="default"/>
+      </w:rPr>
+    </w:lvl>
+    <w:lvl w:ilvl="6" w:tplc="040C0001" w:tentative="1">
+      <w:start w:val="1"/>
+      <w:numFmt w:val="bullet"/>
+      <w:lvlText w:val=""/>
+      <w:lvlJc w:val="left"/>
+      <w:pPr>
+        <w:ind w:left="5040" w:hanging="360"/>
+      </w:pPr>
+      <w:rPr>
+        <w:rFonts w:ascii="Symbol" w:hAnsi="Symbol" w:hint="default"/>
+      </w:rPr>
+    </w:lvl>
+    <w:lvl w:ilvl="7" w:tplc="040C0003" w:tentative="1">
+      <w:start w:val="1"/>
+      <w:numFmt w:val="bullet"/>
+      <w:lvlText w:val="o"/>
+      <w:lvlJc w:val="left"/>
+      <w:pPr>
+        <w:ind w:left="5760" w:hanging="360"/>
+      </w:pPr>
+      <w:rPr>
+        <w:rFonts w:ascii="Courier New" w:hAnsi="Courier New" w:cs="Courier New" w:hint="default"/>
+      </w:rPr>
+    </w:lvl>
+    <w:lvl w:ilvl="8" w:tplc="040C0005" w:tentative="1">
+      <w:start w:val="1"/>
+      <w:numFmt w:val="bullet"/>
+      <w:lvlText w:val=""/>
+      <w:lvlJc w:val="left"/>
+      <w:pPr>
+        <w:ind w:left="6480" w:hanging="360"/>
+      </w:pPr>
+      <w:rPr>
+        <w:rFonts w:ascii="Wingdings" w:hAnsi="Wingdings" w:hint="default"/>
+      </w:rPr>
+    </w:lvl>
+  </w:abstractNum>
+  <w:num w:numId="1">
+    <w:abstractNumId w:val="0"/>
+  </w:num>
+</w:numbering>
 </file>
 
 <file path=word/styles.xml><?xml version="1.0" encoding="utf-8"?>
@@ -600,6 +1171,17 @@
     <w:semiHidden/>
     <w:unhideWhenUsed/>
   </w:style>
+  <w:style w:type="paragraph" w:styleId="Paragraphedeliste">
+    <w:name w:val="List Paragraph"/>
+    <w:basedOn w:val="Normal"/>
+    <w:uiPriority w:val="34"/>
+    <w:qFormat/>
+    <w:rsid w:val="00DB5001"/>
+    <w:pPr>
+      <w:ind w:left="720"/>
+      <w:contextualSpacing/>
+    </w:pPr>
+  </w:style>
 </w:styles>
 </file>
 

</xml_diff>